<commit_message>
Rename signature and decryption exponents
</commit_message>
<xml_diff>
--- a/doc/notes/CryptoBook.docx
+++ b/doc/notes/CryptoBook.docx
@@ -403,6 +403,7 @@
       <w:r>
         <w:t xml:space="preserve">via </w:t>
       </w:r>
+      <w:proofErr w:type="spellStart"/>
       <w:r>
         <w:rPr>
           <w:i/>
@@ -410,6 +411,7 @@
         </w:rPr>
         <w:t>Zelle</w:t>
       </w:r>
+      <w:proofErr w:type="spellEnd"/>
       <w:r>
         <w:t xml:space="preserve"> or </w:t>
       </w:r>
@@ -4749,7 +4751,7 @@
         <w:rPr>
           <w:rFonts w:eastAsiaTheme="minorEastAsia"/>
         </w:rPr>
-        <w:t xml:space="preserve">note that the since the plaintext </w:t>
+        <w:t xml:space="preserve">note that since the plaintext </w:t>
       </w:r>
       <m:oMath>
         <m:r>
@@ -4795,13 +4797,13 @@
         <w:rPr>
           <w:rFonts w:eastAsiaTheme="minorEastAsia"/>
         </w:rPr>
-        <w:t xml:space="preserve">the key </w:t>
+        <w:t>the key</w:t>
       </w:r>
       <w:r>
         <w:rPr>
           <w:rFonts w:eastAsiaTheme="minorEastAsia"/>
         </w:rPr>
-        <w:t>starts over</w:t>
+        <w:t xml:space="preserve"> repeats itself</w:t>
       </w:r>
       <w:r>
         <w:rPr>
@@ -4814,7 +4816,16 @@
           <w:rPr>
             <w:rFonts w:ascii="Cambria Math" w:eastAsiaTheme="minorEastAsia" w:hAnsi="Cambria Math"/>
           </w:rPr>
-          <m:t>secretse</m:t>
+          <m:t>secret</m:t>
+        </m:r>
+        <m:r>
+          <m:rPr>
+            <m:sty m:val="b"/>
+          </m:rPr>
+          <w:rPr>
+            <w:rFonts w:ascii="Cambria Math" w:eastAsiaTheme="minorEastAsia" w:hAnsi="Cambria Math"/>
+          </w:rPr>
+          <m:t>se</m:t>
         </m:r>
       </m:oMath>
       <w:r>
@@ -5212,7 +5223,21 @@
         <w:rPr>
           <w:rFonts w:eastAsiaTheme="minorEastAsia"/>
         </w:rPr>
-        <w:t xml:space="preserve"> and so on</w:t>
+        <w:t xml:space="preserve"> an</w:t>
+      </w:r>
+      <w:proofErr w:type="spellStart"/>
+      <w:r>
+        <w:rPr>
+          <w:rFonts w:eastAsiaTheme="minorEastAsia"/>
+        </w:rPr>
+        <w:t>d</w:t>
+      </w:r>
+      <w:proofErr w:type="spellEnd"/>
+      <w:r>
+        <w:rPr>
+          <w:rFonts w:eastAsiaTheme="minorEastAsia"/>
+        </w:rPr>
+        <w:t xml:space="preserve"> so on</w:t>
       </w:r>
       <w:r>
         <w:rPr>
@@ -6958,8 +6983,13 @@
         <w:t xml:space="preserve">named </w:t>
       </w:r>
       <w:r>
-        <w:t>Auguste Kerckhoffs</w:t>
-      </w:r>
+        <w:t xml:space="preserve">Auguste </w:t>
+      </w:r>
+      <w:proofErr w:type="spellStart"/>
+      <w:r>
+        <w:t>Kerckhoffs</w:t>
+      </w:r>
+      <w:proofErr w:type="spellEnd"/>
       <w:r>
         <w:t xml:space="preserve"> </w:t>
       </w:r>
@@ -7011,8 +7041,13 @@
       <w:r>
         <w:t xml:space="preserve"> </w:t>
       </w:r>
-      <w:r>
-        <w:t xml:space="preserve">Kerckoffs’s </w:t>
+      <w:proofErr w:type="spellStart"/>
+      <w:r>
+        <w:t>Kerckoffs’s</w:t>
+      </w:r>
+      <w:proofErr w:type="spellEnd"/>
+      <w:r>
+        <w:t xml:space="preserve"> </w:t>
       </w:r>
       <w:r>
         <w:t>principle</w:t>
@@ -21400,7 +21435,15 @@
     </w:p>
     <w:p>
       <w:r>
-        <w:t xml:space="preserve">In fact they cannot be equal in the infinite </w:t>
+        <w:t xml:space="preserve">In </w:t>
+      </w:r>
+      <w:proofErr w:type="gramStart"/>
+      <w:r>
+        <w:t>fact</w:t>
+      </w:r>
+      <w:proofErr w:type="gramEnd"/>
+      <w:r>
+        <w:t xml:space="preserve"> they cannot be equal in the infinite </w:t>
       </w:r>
       <w:r>
         <w:t>domain</w:t>
@@ -33700,7 +33743,15 @@
         </m:r>
       </m:oMath>
       <w:r>
-        <w:t xml:space="preserve">, however, the number of such exceptions is infinitesimally small (it is in the proportion </w:t>
+        <w:t>, h</w:t>
+      </w:r>
+      <w:proofErr w:type="spellStart"/>
+      <w:r>
+        <w:t>owever</w:t>
+      </w:r>
+      <w:proofErr w:type="spellEnd"/>
+      <w:r>
+        <w:t xml:space="preserve">, the number of such exceptions is infinitesimally small (it is in the proportion </w:t>
       </w:r>
       <m:oMath>
         <m:d>
@@ -33916,7 +33967,15 @@
         <w:t xml:space="preserve"> But s</w:t>
       </w:r>
       <w:r>
-        <w:t xml:space="preserve">o far we have only shown how to recover </w:t>
+        <w:t xml:space="preserve">o </w:t>
+      </w:r>
+      <w:proofErr w:type="gramStart"/>
+      <w:r>
+        <w:t>far</w:t>
+      </w:r>
+      <w:proofErr w:type="gramEnd"/>
+      <w:r>
+        <w:t xml:space="preserve"> we have only shown how to recover </w:t>
       </w:r>
       <m:oMath>
         <m:r>
@@ -35166,12 +35225,14 @@
       </m:oMath>
     </w:p>
     <w:p>
+      <w:proofErr w:type="gramStart"/>
       <w:r>
         <w:t>S</w:t>
       </w:r>
       <w:r>
         <w:t>o</w:t>
       </w:r>
+      <w:proofErr w:type="gramEnd"/>
       <w:r>
         <w:t xml:space="preserve"> </w:t>
       </w:r>
@@ -36020,8 +36081,17 @@
           <w:i/>
           <w:iCs/>
         </w:rPr>
-        <w:t>one-wayness</w:t>
-      </w:r>
+        <w:t>one-</w:t>
+      </w:r>
+      <w:proofErr w:type="spellStart"/>
+      <w:r>
+        <w:rPr>
+          <w:i/>
+          <w:iCs/>
+        </w:rPr>
+        <w:t>wayness</w:t>
+      </w:r>
+      <w:proofErr w:type="spellEnd"/>
       <w:r>
         <w:t xml:space="preserve">, </w:t>
       </w:r>
@@ -36097,8 +36167,13 @@
         <w:t xml:space="preserve">, </w:t>
       </w:r>
       <w:r>
-        <w:t>an exhaustive search of the keyspace</w:t>
-      </w:r>
+        <w:t xml:space="preserve">an exhaustive search of the </w:t>
+      </w:r>
+      <w:proofErr w:type="spellStart"/>
+      <w:r>
+        <w:t>keyspace</w:t>
+      </w:r>
+      <w:proofErr w:type="spellEnd"/>
       <w:r>
         <w:t xml:space="preserve">—what is known as a </w:t>
       </w:r>
@@ -36183,8 +36258,13 @@
         <w:t>es</w:t>
       </w:r>
       <w:r>
-        <w:t xml:space="preserve"> of the entire keyspace</w:t>
-      </w:r>
+        <w:t xml:space="preserve"> of the entire </w:t>
+      </w:r>
+      <w:proofErr w:type="spellStart"/>
+      <w:r>
+        <w:t>keyspace</w:t>
+      </w:r>
+      <w:proofErr w:type="spellEnd"/>
       <w:r>
         <w:t xml:space="preserve"> </w:t>
       </w:r>
@@ -38036,8 +38116,13 @@
       <w:r>
         <w:t xml:space="preserve"> (w</w:t>
       </w:r>
-      <w:r>
-        <w:t>ith encryption</w:t>
+      <w:proofErr w:type="spellStart"/>
+      <w:r>
+        <w:t>ith</w:t>
+      </w:r>
+      <w:proofErr w:type="spellEnd"/>
+      <w:r>
+        <w:t xml:space="preserve"> encryption</w:t>
       </w:r>
       <w:r>
         <w:t>, it is</w:t>
@@ -44772,8 +44857,17 @@
         <w:footnoteRef/>
       </w:r>
       <w:r>
-        <w:t xml:space="preserve"> In some cases in spectacular fashion. See </w:t>
-      </w:r>
+        <w:t xml:space="preserve"> In some </w:t>
+      </w:r>
+      <w:proofErr w:type="gramStart"/>
+      <w:r>
+        <w:t>cases</w:t>
+      </w:r>
+      <w:proofErr w:type="gramEnd"/>
+      <w:r>
+        <w:t xml:space="preserve"> in spectacular fashion. See </w:t>
+      </w:r>
+      <w:proofErr w:type="spellStart"/>
       <w:r>
         <w:rPr>
           <w:i/>
@@ -44781,6 +44875,7 @@
         </w:rPr>
         <w:t>DigiNotar</w:t>
       </w:r>
+      <w:proofErr w:type="spellEnd"/>
       <w:r>
         <w:t xml:space="preserve"> for the quintessential case study.</w:t>
       </w:r>

</xml_diff>